<commit_message>
Ajout du pipeline yaml
</commit_message>
<xml_diff>
--- a/Devoir 1.docx
+++ b/Devoir 1.docx
@@ -120,13 +120,22 @@
         </w:rPr>
         <w:t xml:space="preserve">Vous </w:t>
       </w:r>
+      <w:proofErr w:type="spellStart"/>
       <w:proofErr w:type="gramStart"/>
       <w:r>
         <w:rPr>
           <w:b/>
           <w:bCs/>
         </w:rPr>
-        <w:t>devez :</w:t>
+        <w:t>devez</w:t>
+      </w:r>
+      <w:proofErr w:type="spellEnd"/>
+      <w:r>
+        <w:rPr>
+          <w:b/>
+          <w:bCs/>
+        </w:rPr>
+        <w:t xml:space="preserve"> :</w:t>
       </w:r>
       <w:proofErr w:type="gramEnd"/>
     </w:p>
@@ -227,7 +236,21 @@
         <w:rPr>
           <w:lang w:val="fr-FR"/>
         </w:rPr>
-        <w:t>Créer un Board avec des tâches pour chaque membre de l’équipe dans Azure DevOps.</w:t>
+        <w:t xml:space="preserve">Créer un </w:t>
+      </w:r>
+      <w:proofErr w:type="spellStart"/>
+      <w:r>
+        <w:rPr>
+          <w:lang w:val="fr-FR"/>
+        </w:rPr>
+        <w:t>Board</w:t>
+      </w:r>
+      <w:proofErr w:type="spellEnd"/>
+      <w:r>
+        <w:rPr>
+          <w:lang w:val="fr-FR"/>
+        </w:rPr>
+        <w:t xml:space="preserve"> avec des tâches pour chaque membre de l’équipe dans Azure DevOps.</w:t>
       </w:r>
     </w:p>
     <w:p>
@@ -244,7 +267,21 @@
         <w:rPr>
           <w:lang w:val="fr-FR"/>
         </w:rPr>
-        <w:t>Créer le code et les commits dans le dépôt pour compléter chacune des tâches.</w:t>
+        <w:t xml:space="preserve">Créer le code et les </w:t>
+      </w:r>
+      <w:proofErr w:type="spellStart"/>
+      <w:r>
+        <w:rPr>
+          <w:lang w:val="fr-FR"/>
+        </w:rPr>
+        <w:t>commits</w:t>
+      </w:r>
+      <w:proofErr w:type="spellEnd"/>
+      <w:r>
+        <w:rPr>
+          <w:lang w:val="fr-FR"/>
+        </w:rPr>
+        <w:t xml:space="preserve"> dans le dépôt pour compléter chacune des tâches.</w:t>
       </w:r>
     </w:p>
     <w:p>
@@ -261,7 +298,35 @@
         <w:rPr>
           <w:lang w:val="fr-FR"/>
         </w:rPr>
-        <w:t xml:space="preserve">Créer un AzureKeyVault dans un groupe de ressource distinct. Ce KeyVault devra contenir </w:t>
+        <w:t xml:space="preserve">Créer un </w:t>
+      </w:r>
+      <w:proofErr w:type="spellStart"/>
+      <w:r>
+        <w:rPr>
+          <w:lang w:val="fr-FR"/>
+        </w:rPr>
+        <w:t>AzureKeyVault</w:t>
+      </w:r>
+      <w:proofErr w:type="spellEnd"/>
+      <w:r>
+        <w:rPr>
+          <w:lang w:val="fr-FR"/>
+        </w:rPr>
+        <w:t xml:space="preserve"> dans un groupe de ressource distinct. Ce </w:t>
+      </w:r>
+      <w:proofErr w:type="spellStart"/>
+      <w:r>
+        <w:rPr>
+          <w:lang w:val="fr-FR"/>
+        </w:rPr>
+        <w:t>KeyVault</w:t>
+      </w:r>
+      <w:proofErr w:type="spellEnd"/>
+      <w:r>
+        <w:rPr>
+          <w:lang w:val="fr-FR"/>
+        </w:rPr>
+        <w:t xml:space="preserve"> devra contenir </w:t>
       </w:r>
       <w:r>
         <w:rPr>
@@ -290,7 +355,21 @@
         <w:rPr>
           <w:lang w:val="fr-FR"/>
         </w:rPr>
-        <w:t>Créer un code pour déployer un Load Balancer (LB) et 2 machines virtuelles (VM) qui afficheront un site web (peu importe le langage du site).</w:t>
+        <w:t xml:space="preserve">Créer un code pour déployer un </w:t>
+      </w:r>
+      <w:proofErr w:type="spellStart"/>
+      <w:r>
+        <w:rPr>
+          <w:lang w:val="fr-FR"/>
+        </w:rPr>
+        <w:t>Load</w:t>
+      </w:r>
+      <w:proofErr w:type="spellEnd"/>
+      <w:r>
+        <w:rPr>
+          <w:lang w:val="fr-FR"/>
+        </w:rPr>
+        <w:t xml:space="preserve"> Balancer (LB) et 2 machines virtuelles (VM) qui afficheront un site web (peu importe le langage du site).</w:t>
       </w:r>
     </w:p>
     <w:p>
@@ -489,13 +568,22 @@
         </w:rPr>
         <w:t xml:space="preserve">À </w:t>
       </w:r>
+      <w:proofErr w:type="spellStart"/>
       <w:proofErr w:type="gramStart"/>
       <w:r>
         <w:rPr>
           <w:b/>
           <w:bCs/>
         </w:rPr>
-        <w:t>remettre :</w:t>
+        <w:t>remettre</w:t>
+      </w:r>
+      <w:proofErr w:type="spellEnd"/>
+      <w:r>
+        <w:rPr>
+          <w:b/>
+          <w:bCs/>
+        </w:rPr>
+        <w:t xml:space="preserve"> :</w:t>
       </w:r>
       <w:proofErr w:type="gramEnd"/>
     </w:p>
@@ -530,7 +618,35 @@
         <w:rPr>
           <w:lang w:val="fr-FR"/>
         </w:rPr>
-        <w:t>Captures d’écran du Board montrant les tâches effectuées par chaque membre et les commits.</w:t>
+        <w:t xml:space="preserve">Captures d’écran du </w:t>
+      </w:r>
+      <w:proofErr w:type="spellStart"/>
+      <w:r>
+        <w:rPr>
+          <w:lang w:val="fr-FR"/>
+        </w:rPr>
+        <w:t>Board</w:t>
+      </w:r>
+      <w:proofErr w:type="spellEnd"/>
+      <w:r>
+        <w:rPr>
+          <w:lang w:val="fr-FR"/>
+        </w:rPr>
+        <w:t xml:space="preserve"> montrant les tâches effectuées par chaque membre et les </w:t>
+      </w:r>
+      <w:proofErr w:type="spellStart"/>
+      <w:r>
+        <w:rPr>
+          <w:lang w:val="fr-FR"/>
+        </w:rPr>
+        <w:t>commits</w:t>
+      </w:r>
+      <w:proofErr w:type="spellEnd"/>
+      <w:r>
+        <w:rPr>
+          <w:lang w:val="fr-FR"/>
+        </w:rPr>
+        <w:t>.</w:t>
       </w:r>
     </w:p>
     <w:p>
@@ -541,7 +657,15 @@
         </w:numPr>
       </w:pPr>
       <w:r>
-        <w:t xml:space="preserve">Captures d’écran </w:t>
+        <w:t xml:space="preserve">Captures </w:t>
+      </w:r>
+      <w:proofErr w:type="spellStart"/>
+      <w:r>
+        <w:t>d’écran</w:t>
+      </w:r>
+      <w:proofErr w:type="spellEnd"/>
+      <w:r>
+        <w:t xml:space="preserve"> </w:t>
       </w:r>
       <w:r>
         <w:t xml:space="preserve">du « branch history » dans Visual Studio </w:t>
@@ -670,8 +794,16 @@
         <w:rPr>
           <w:lang w:val="fr-FR"/>
         </w:rPr>
-        <w:t>e projet Azure Devops</w:t>
-      </w:r>
+        <w:t xml:space="preserve">e projet Azure </w:t>
+      </w:r>
+      <w:proofErr w:type="spellStart"/>
+      <w:r>
+        <w:rPr>
+          <w:lang w:val="fr-FR"/>
+        </w:rPr>
+        <w:t>Devops</w:t>
+      </w:r>
+      <w:proofErr w:type="spellEnd"/>
     </w:p>
     <w:p>
       <w:pPr>
@@ -706,8 +838,16 @@
         <w:rPr>
           <w:lang w:val="fr-FR"/>
         </w:rPr>
-        <w:t>10 points pour le board</w:t>
-      </w:r>
+        <w:t xml:space="preserve">10 points pour le </w:t>
+      </w:r>
+      <w:proofErr w:type="spellStart"/>
+      <w:r>
+        <w:rPr>
+          <w:lang w:val="fr-FR"/>
+        </w:rPr>
+        <w:t>board</w:t>
+      </w:r>
+      <w:proofErr w:type="spellEnd"/>
     </w:p>
     <w:p>
       <w:pPr>
@@ -791,792 +931,9 @@
     <w:p>
       <w:pPr>
         <w:rPr>
-          <w:lang w:val="fr-FR"/>
-        </w:rPr>
-      </w:pPr>
-    </w:p>
-    <w:p>
-      <w:pPr>
-        <w:rPr>
-          <w:lang w:val="fr-FR"/>
-        </w:rPr>
-      </w:pPr>
-    </w:p>
-    <w:p>
-      <w:pPr>
-        <w:rPr>
-          <w:lang w:val="fr-FR"/>
-        </w:rPr>
-      </w:pPr>
-    </w:p>
-    <w:p>
-      <w:pPr>
-        <w:rPr>
-          <w:lang w:val="fr-FR"/>
-        </w:rPr>
-      </w:pPr>
-    </w:p>
-    <w:p>
-      <w:pPr>
-        <w:rPr>
-          <w:lang w:val="fr-FR"/>
-        </w:rPr>
-      </w:pPr>
-    </w:p>
-    <w:p>
-      <w:pPr>
-        <w:rPr>
-          <w:lang w:val="fr-FR"/>
-        </w:rPr>
-      </w:pPr>
-    </w:p>
-    <w:p>
-      <w:pPr>
-        <w:rPr>
-          <w:lang w:val="fr-FR"/>
-        </w:rPr>
-      </w:pPr>
-    </w:p>
-    <w:p>
-      <w:pPr>
-        <w:rPr>
-          <w:lang w:val="fr-FR"/>
-        </w:rPr>
-      </w:pPr>
-    </w:p>
-    <w:p>
-      <w:pPr>
-        <w:rPr>
-          <w:lang w:val="fr-FR"/>
-        </w:rPr>
-      </w:pPr>
-    </w:p>
-    <w:p>
-      <w:pPr>
-        <w:rPr>
-          <w:lang w:val="fr-FR"/>
-        </w:rPr>
-      </w:pPr>
-    </w:p>
-    <w:p>
-      <w:pPr>
-        <w:rPr>
-          <w:lang w:val="fr-FR"/>
-        </w:rPr>
-      </w:pPr>
-    </w:p>
-    <w:p>
-      <w:pPr>
-        <w:rPr>
-          <w:lang w:val="fr-FR"/>
-        </w:rPr>
-      </w:pPr>
-    </w:p>
-    <w:p>
-      <w:pPr>
-        <w:rPr>
-          <w:lang w:val="fr-FR"/>
-        </w:rPr>
-      </w:pPr>
-    </w:p>
-    <w:p>
-      <w:pPr>
-        <w:rPr>
-          <w:lang w:val="fr-FR"/>
-        </w:rPr>
-      </w:pPr>
-    </w:p>
-    <w:p>
-      <w:pPr>
-        <w:rPr>
-          <w:lang w:val="fr-FR"/>
-        </w:rPr>
-      </w:pPr>
-    </w:p>
-    <w:p>
-      <w:pPr>
-        <w:rPr>
-          <w:lang w:val="fr-FR"/>
-        </w:rPr>
-      </w:pPr>
-    </w:p>
-    <w:p>
-      <w:pPr>
-        <w:rPr>
-          <w:lang w:val="fr-FR"/>
-        </w:rPr>
-      </w:pPr>
-    </w:p>
-    <w:p>
-      <w:pPr>
-        <w:rPr>
-          <w:lang w:val="fr-FR"/>
-        </w:rPr>
-      </w:pPr>
-    </w:p>
-    <w:p>
-      <w:pPr>
-        <w:rPr>
-          <w:lang w:val="fr-FR"/>
-        </w:rPr>
-      </w:pPr>
-      <w:r>
-        <w:rPr>
-          <w:lang w:val="fr-FR"/>
-        </w:rPr>
-        <w:lastRenderedPageBreak/>
-        <w:t>CREATION DES VM</w:t>
-      </w:r>
-    </w:p>
-    <w:p>
-      <w:pPr>
-        <w:rPr>
-          <w:lang w:val="fr-FR"/>
-        </w:rPr>
-      </w:pPr>
-    </w:p>
-    <w:p>
-      <w:pPr>
-        <w:rPr>
-          <w:lang w:val="fr-FR"/>
-        </w:rPr>
-      </w:pPr>
-      <w:r>
-        <w:rPr>
-          <w:lang w:val="fr-FR"/>
-        </w:rPr>
-        <w:t># Créer un groupe de ressources</w:t>
-      </w:r>
-    </w:p>
-    <w:p>
-      <w:pPr>
-        <w:rPr>
-          <w:lang w:val="fr-FR"/>
-        </w:rPr>
-      </w:pPr>
-      <w:proofErr w:type="gramStart"/>
-      <w:r>
-        <w:rPr>
-          <w:lang w:val="fr-FR"/>
-        </w:rPr>
-        <w:t>az</w:t>
-      </w:r>
-      <w:proofErr w:type="gramEnd"/>
-      <w:r>
-        <w:rPr>
-          <w:lang w:val="fr-FR"/>
-        </w:rPr>
-        <w:t xml:space="preserve"> group create -n myResourceGroup -l westus2</w:t>
-      </w:r>
-    </w:p>
-    <w:p>
-      <w:pPr>
-        <w:rPr>
-          <w:lang w:val="fr-FR"/>
-        </w:rPr>
-      </w:pPr>
-    </w:p>
-    <w:p>
-      <w:pPr>
-        <w:rPr>
-          <w:lang w:val="fr-FR"/>
-        </w:rPr>
-      </w:pPr>
-      <w:r>
-        <w:rPr>
-          <w:lang w:val="fr-FR"/>
-        </w:rPr>
-        <w:t># Créer un réseau virtuel</w:t>
-      </w:r>
-    </w:p>
-    <w:p>
-      <w:pPr>
-        <w:rPr>
-          <w:lang w:val="fr-FR"/>
-        </w:rPr>
-      </w:pPr>
-      <w:proofErr w:type="gramStart"/>
-      <w:r>
-        <w:rPr>
-          <w:lang w:val="fr-FR"/>
-        </w:rPr>
-        <w:t>az</w:t>
-      </w:r>
-      <w:proofErr w:type="gramEnd"/>
-      <w:r>
-        <w:rPr>
-          <w:lang w:val="fr-FR"/>
-        </w:rPr>
-        <w:t xml:space="preserve"> network vnet create -g myResourceGroup -n myVnet -l westus2 --address-prefixes 10.0.0.0/16</w:t>
-      </w:r>
-    </w:p>
-    <w:p>
-      <w:pPr>
-        <w:rPr>
-          <w:lang w:val="fr-FR"/>
-        </w:rPr>
-      </w:pPr>
-    </w:p>
-    <w:p>
-      <w:pPr>
-        <w:rPr>
-          <w:lang w:val="fr-FR"/>
-        </w:rPr>
-      </w:pPr>
-      <w:r>
-        <w:rPr>
-          <w:lang w:val="fr-FR"/>
-        </w:rPr>
-        <w:t># Créer un sous-réseau</w:t>
-      </w:r>
-    </w:p>
-    <w:p>
-      <w:pPr>
-        <w:rPr>
           <w:lang w:val="en-GB"/>
         </w:rPr>
       </w:pPr>
-      <w:r>
-        <w:rPr>
-          <w:lang w:val="en-GB"/>
-        </w:rPr>
-        <w:t>az network vnet subnet create -g myResourceGroup -n mySubnet -vnet-name myVnet --address-prefixes 10.0.1.0/24</w:t>
-      </w:r>
-    </w:p>
-    <w:p>
-      <w:pPr>
-        <w:rPr>
-          <w:lang w:val="en-GB"/>
-        </w:rPr>
-      </w:pPr>
-    </w:p>
-    <w:p>
-      <w:pPr>
-        <w:rPr>
-          <w:lang w:val="en-GB"/>
-        </w:rPr>
-      </w:pPr>
-      <w:r>
-        <w:rPr>
-          <w:lang w:val="en-GB"/>
-        </w:rPr>
-        <w:t xml:space="preserve"># Créer </w:t>
-      </w:r>
-      <w:proofErr w:type="gramStart"/>
-      <w:r>
-        <w:rPr>
-          <w:lang w:val="en-GB"/>
-        </w:rPr>
-        <w:t>un load</w:t>
-      </w:r>
-      <w:proofErr w:type="gramEnd"/>
-      <w:r>
-        <w:rPr>
-          <w:lang w:val="en-GB"/>
-        </w:rPr>
-        <w:t xml:space="preserve"> balancer</w:t>
-      </w:r>
-    </w:p>
-    <w:p>
-      <w:pPr>
-        <w:rPr>
-          <w:lang w:val="en-GB"/>
-        </w:rPr>
-      </w:pPr>
-      <w:r>
-        <w:rPr>
-          <w:lang w:val="en-GB"/>
-        </w:rPr>
-        <w:t>az network lb create -g myResourceGroup -n myLoadBalancer -l westus2 --frontend-ip-configs name=myFrontendIPConfig --public-ip-address-allocation Dynamic</w:t>
-      </w:r>
-    </w:p>
-    <w:p>
-      <w:pPr>
-        <w:rPr>
-          <w:lang w:val="en-GB"/>
-        </w:rPr>
-      </w:pPr>
-    </w:p>
-    <w:p>
-      <w:pPr>
-        <w:rPr>
-          <w:lang w:val="fr-FR"/>
-        </w:rPr>
-      </w:pPr>
-      <w:r>
-        <w:rPr>
-          <w:lang w:val="fr-FR"/>
-        </w:rPr>
-        <w:t># Créer une règle de load balancing</w:t>
-      </w:r>
-    </w:p>
-    <w:p>
-      <w:pPr>
-        <w:rPr>
-          <w:lang w:val="en-GB"/>
-        </w:rPr>
-      </w:pPr>
-      <w:r>
-        <w:rPr>
-          <w:lang w:val="en-GB"/>
-        </w:rPr>
-        <w:t>az network lb rule create -g myResourceGroup -n myRule -lb-name myLoadBalancer --frontend-ip-config-name myFrontendIPConfig --backend-address-pool-name myBackendPool --protocol Tcp --port 80 --probe-name myProbe</w:t>
-      </w:r>
-    </w:p>
-    <w:p>
-      <w:pPr>
-        <w:rPr>
-          <w:lang w:val="en-GB"/>
-        </w:rPr>
-      </w:pPr>
-    </w:p>
-    <w:p>
-      <w:pPr>
-        <w:rPr>
-          <w:lang w:val="fr-FR"/>
-        </w:rPr>
-      </w:pPr>
-      <w:r>
-        <w:rPr>
-          <w:lang w:val="fr-FR"/>
-        </w:rPr>
-        <w:t># Créer un pool d'adresses back-end</w:t>
-      </w:r>
-    </w:p>
-    <w:p>
-      <w:pPr>
-        <w:rPr>
-          <w:lang w:val="en-GB"/>
-        </w:rPr>
-      </w:pPr>
-      <w:r>
-        <w:rPr>
-          <w:lang w:val="en-GB"/>
-        </w:rPr>
-        <w:t>az network lb backend-address-pool create -g myResourceGroup -n myBackendPool -lb-name myLoadBalancer</w:t>
-      </w:r>
-    </w:p>
-    <w:p>
-      <w:pPr>
-        <w:rPr>
-          <w:lang w:val="en-GB"/>
-        </w:rPr>
-      </w:pPr>
-    </w:p>
-    <w:p>
-      <w:pPr>
-        <w:rPr>
-          <w:lang w:val="fr-FR"/>
-        </w:rPr>
-      </w:pPr>
-      <w:r>
-        <w:rPr>
-          <w:lang w:val="fr-FR"/>
-        </w:rPr>
-        <w:t># Créer une sonde d'intégrité</w:t>
-      </w:r>
-    </w:p>
-    <w:p>
-      <w:pPr>
-        <w:rPr>
-          <w:lang w:val="fr-FR"/>
-        </w:rPr>
-      </w:pPr>
-      <w:proofErr w:type="gramStart"/>
-      <w:r>
-        <w:rPr>
-          <w:lang w:val="fr-FR"/>
-        </w:rPr>
-        <w:t>az</w:t>
-      </w:r>
-      <w:proofErr w:type="gramEnd"/>
-      <w:r>
-        <w:rPr>
-          <w:lang w:val="fr-FR"/>
-        </w:rPr>
-        <w:t xml:space="preserve"> network lb probe create -g myResourceGroup -n myProbe -lb-name myLoadBalancer --protocol Tcp --port 80 --interval 15 --timeout 5 --unhealthy-threshold 2 --healthy-threshold 2</w:t>
-      </w:r>
-    </w:p>
-    <w:p>
-      <w:pPr>
-        <w:rPr>
-          <w:lang w:val="fr-FR"/>
-        </w:rPr>
-      </w:pPr>
-    </w:p>
-    <w:p>
-      <w:pPr>
-        <w:rPr>
-          <w:lang w:val="en-GB"/>
-        </w:rPr>
-      </w:pPr>
-      <w:r>
-        <w:rPr>
-          <w:lang w:val="en-GB"/>
-        </w:rPr>
-        <w:t># Créer une machine virtuelle</w:t>
-      </w:r>
-    </w:p>
-    <w:p>
-      <w:pPr>
-        <w:rPr>
-          <w:lang w:val="en-GB"/>
-        </w:rPr>
-      </w:pPr>
-      <w:r>
-        <w:rPr>
-          <w:lang w:val="en-GB"/>
-        </w:rPr>
-        <w:lastRenderedPageBreak/>
-        <w:t>az vm create -g myResourceGroup -n myVM1 --location westus2 --size Standard_B2s --image UbuntuLTS --public-ip-address myPublicIP --network-interface-name myNic1 --subnet mySubnet --admin-username azureuser --admin-password P@$$wOrd</w:t>
-      </w:r>
-    </w:p>
-    <w:p>
-      <w:pPr>
-        <w:rPr>
-          <w:lang w:val="en-GB"/>
-        </w:rPr>
-      </w:pPr>
-    </w:p>
-    <w:p>
-      <w:pPr>
-        <w:rPr>
-          <w:lang w:val="en-GB"/>
-        </w:rPr>
-      </w:pPr>
-      <w:r>
-        <w:rPr>
-          <w:lang w:val="en-GB"/>
-        </w:rPr>
-        <w:t># Créer une machine virtuelle</w:t>
-      </w:r>
-    </w:p>
-    <w:p>
-      <w:pPr>
-        <w:rPr>
-          <w:lang w:val="en-GB"/>
-        </w:rPr>
-      </w:pPr>
-      <w:r>
-        <w:rPr>
-          <w:lang w:val="en-GB"/>
-        </w:rPr>
-        <w:t>az vm create -g myResourceGroup -n myVM2 --location westus2 --size Standard_B2s --image UbuntuLTS --public-ip-address myPublicIP --network-interface-name myNic2 --subnet mySubnet --admin-username azureuser --admin-password P@$$wOrd</w:t>
-      </w:r>
-    </w:p>
-    <w:p>
-      <w:pPr>
-        <w:rPr>
-          <w:lang w:val="en-GB"/>
-        </w:rPr>
-      </w:pPr>
-    </w:p>
-    <w:p>
-      <w:pPr>
-        <w:rPr>
-          <w:lang w:val="fr-FR"/>
-        </w:rPr>
-      </w:pPr>
-      <w:r>
-        <w:rPr>
-          <w:lang w:val="fr-FR"/>
-        </w:rPr>
-        <w:t># Ajouter les machines virtuelles au pool d'adresses back-end</w:t>
-      </w:r>
-    </w:p>
-    <w:p>
-      <w:pPr>
-        <w:rPr>
-          <w:lang w:val="en-GB"/>
-        </w:rPr>
-      </w:pPr>
-      <w:r>
-        <w:rPr>
-          <w:lang w:val="en-GB"/>
-        </w:rPr>
-        <w:t>az network lb backend-address-pool address add -g myResourceGroup -n myBackendPool -lb-name myLoadBalancer --ip-address myVM1 --ip-config-name myNic1</w:t>
-      </w:r>
-    </w:p>
-    <w:p>
-      <w:pPr>
-        <w:rPr>
-          <w:lang w:val="en-GB"/>
-        </w:rPr>
-      </w:pPr>
-      <w:r>
-        <w:rPr>
-          <w:lang w:val="en-GB"/>
-        </w:rPr>
-        <w:t>az network lb backend-address-pool address add -g myResourceGroup -n myBackendPool -lb-name myLoadBalancer --ip-address myVM2 --ip-config-name myNic2</w:t>
-      </w:r>
-    </w:p>
-    <w:p>
-      <w:pPr>
-        <w:rPr>
-          <w:lang w:val="en-GB"/>
-        </w:rPr>
-      </w:pPr>
-    </w:p>
-    <w:p>
-      <w:pPr>
-        <w:rPr>
-          <w:lang w:val="en-GB"/>
-        </w:rPr>
-      </w:pPr>
-      <w:r>
-        <w:rPr>
-          <w:lang w:val="en-GB"/>
-        </w:rPr>
-        <w:drawing>
-          <wp:inline distT="0" distB="0" distL="0" distR="0" wp14:anchorId="136CF3D3" wp14:editId="2E0486F1">
-            <wp:extent cx="5943600" cy="1905000"/>
-            <wp:effectExtent l="0" t="0" r="0" b="0"/>
-            <wp:docPr id="1946579059" name="Image 1"/>
-            <wp:cNvGraphicFramePr>
-              <a:graphicFrameLocks xmlns:a="http://schemas.openxmlformats.org/drawingml/2006/main" noChangeAspect="1"/>
-            </wp:cNvGraphicFramePr>
-            <a:graphic xmlns:a="http://schemas.openxmlformats.org/drawingml/2006/main">
-              <a:graphicData uri="http://schemas.openxmlformats.org/drawingml/2006/picture">
-                <pic:pic xmlns:pic="http://schemas.openxmlformats.org/drawingml/2006/picture">
-                  <pic:nvPicPr>
-                    <pic:cNvPr id="1946579059" name=""/>
-                    <pic:cNvPicPr/>
-                  </pic:nvPicPr>
-                  <pic:blipFill>
-                    <a:blip r:embed="rId6"/>
-                    <a:stretch>
-                      <a:fillRect/>
-                    </a:stretch>
-                  </pic:blipFill>
-                  <pic:spPr>
-                    <a:xfrm>
-                      <a:off x="0" y="0"/>
-                      <a:ext cx="5943600" cy="1905000"/>
-                    </a:xfrm>
-                    <a:prstGeom prst="rect">
-                      <a:avLst/>
-                    </a:prstGeom>
-                  </pic:spPr>
-                </pic:pic>
-              </a:graphicData>
-            </a:graphic>
-          </wp:inline>
-        </w:drawing>
-      </w:r>
-    </w:p>
-    <w:p>
-      <w:pPr>
-        <w:rPr>
-          <w:lang w:val="en-GB"/>
-        </w:rPr>
-      </w:pPr>
-    </w:p>
-    <w:p>
-      <w:pPr>
-        <w:rPr>
-          <w:lang w:val="fr-FR"/>
-        </w:rPr>
-      </w:pPr>
-      <w:r>
-        <w:rPr>
-          <w:lang w:val="fr-FR"/>
-        </w:rPr>
-        <w:t>AUTOSCALING DES VM</w:t>
-      </w:r>
-    </w:p>
-    <w:p>
-      <w:pPr>
-        <w:rPr>
-          <w:lang w:val="fr-FR"/>
-        </w:rPr>
-      </w:pPr>
-      <w:r>
-        <w:rPr>
-          <w:lang w:val="fr-FR"/>
-        </w:rPr>
-        <w:t># Créer un profil d'autoscaling</w:t>
-      </w:r>
-    </w:p>
-    <w:p>
-      <w:pPr>
-        <w:rPr>
-          <w:lang w:val="en-GB"/>
-        </w:rPr>
-      </w:pPr>
-      <w:r>
-        <w:rPr>
-          <w:lang w:val="en-GB"/>
-        </w:rPr>
-        <w:t>az monitor autoscale-setting create -g myResourceGroup -n myAutoscaleSetting --resource-type virtualMachineScaleSets --target-resource-id /subscriptions/&lt;votre_abonnement_id&gt;/resourcegroups/myResourceGroup/providers/microsoft.compute/virtualmachinescalesets/myScaleSet --location westus2 --min-count 1 --max-count 10 --scale-rule-name myScaleRule --profile-name myProfile --time-grain 5 --cooldown 15 --enabled true</w:t>
-      </w:r>
-    </w:p>
-    <w:p>
-      <w:pPr>
-        <w:rPr>
-          <w:lang w:val="en-GB"/>
-        </w:rPr>
-      </w:pPr>
-    </w:p>
-    <w:p>
-      <w:pPr>
-        <w:rPr>
-          <w:lang w:val="en-GB"/>
-        </w:rPr>
-      </w:pPr>
-      <w:r>
-        <w:rPr>
-          <w:lang w:val="en-GB"/>
-        </w:rPr>
-        <w:t># Créer une règle d'autoscaling</w:t>
-      </w:r>
-    </w:p>
-    <w:p>
-      <w:pPr>
-        <w:rPr>
-          <w:lang w:val="en-GB"/>
-        </w:rPr>
-      </w:pPr>
-      <w:r>
-        <w:rPr>
-          <w:lang w:val="en-GB"/>
-        </w:rPr>
-        <w:lastRenderedPageBreak/>
-        <w:t>az monitor autoscale-setting rule create -g myResourceGroup -n myScaleRule --autoscale-setting-name myAutoscaleSetting --metric-name PercentProcessorTime --metric-namespace Microsoft.Compute/virtualMachines --metric-resource-uri /subscriptions/&lt;votre_abonnement_id&gt;/resourcegroups/myResourceGroup/providers/microsoft.compute/virtualmachinescalesets/myScaleSet --time-aggregation Average --operator GreaterThan --threshold 50 --cooldown 15 --direction Increase --scale-action-type ChangeCount --scale-action-value 1</w:t>
-      </w:r>
-    </w:p>
-    <w:p>
-      <w:pPr>
-        <w:rPr>
-          <w:lang w:val="en-GB"/>
-        </w:rPr>
-      </w:pPr>
-      <w:r>
-        <w:rPr>
-          <w:lang w:val="en-GB"/>
-        </w:rPr>
-        <w:drawing>
-          <wp:inline distT="0" distB="0" distL="0" distR="0" wp14:anchorId="298859EE" wp14:editId="2D26B5B3">
-            <wp:extent cx="3409578" cy="3206187"/>
-            <wp:effectExtent l="0" t="0" r="635" b="0"/>
-            <wp:docPr id="1156077014" name="Image 1"/>
-            <wp:cNvGraphicFramePr>
-              <a:graphicFrameLocks xmlns:a="http://schemas.openxmlformats.org/drawingml/2006/main" noChangeAspect="1"/>
-            </wp:cNvGraphicFramePr>
-            <a:graphic xmlns:a="http://schemas.openxmlformats.org/drawingml/2006/main">
-              <a:graphicData uri="http://schemas.openxmlformats.org/drawingml/2006/picture">
-                <pic:pic xmlns:pic="http://schemas.openxmlformats.org/drawingml/2006/picture">
-                  <pic:nvPicPr>
-                    <pic:cNvPr id="1156077014" name=""/>
-                    <pic:cNvPicPr/>
-                  </pic:nvPicPr>
-                  <pic:blipFill>
-                    <a:blip r:embed="rId7"/>
-                    <a:stretch>
-                      <a:fillRect/>
-                    </a:stretch>
-                  </pic:blipFill>
-                  <pic:spPr>
-                    <a:xfrm>
-                      <a:off x="0" y="0"/>
-                      <a:ext cx="3438022" cy="3232934"/>
-                    </a:xfrm>
-                    <a:prstGeom prst="rect">
-                      <a:avLst/>
-                    </a:prstGeom>
-                  </pic:spPr>
-                </pic:pic>
-              </a:graphicData>
-            </a:graphic>
-          </wp:inline>
-        </w:drawing>
-      </w:r>
-    </w:p>
-    <w:p>
-      <w:pPr>
-        <w:rPr>
-          <w:lang w:val="en-GB"/>
-        </w:rPr>
-      </w:pPr>
-      <w:r>
-        <w:rPr>
-          <w:lang w:val="en-GB"/>
-        </w:rPr>
-        <w:t>ZONES</w:t>
-      </w:r>
-    </w:p>
-    <w:p>
-      <w:pPr>
-        <w:rPr>
-          <w:lang w:val="fr-FR"/>
-        </w:rPr>
-      </w:pPr>
-      <w:r>
-        <w:rPr>
-          <w:lang w:val="fr-FR"/>
-        </w:rPr>
-        <w:t># Créer un groupe de machines virtuelles avec des zones de déploiement</w:t>
-      </w:r>
-    </w:p>
-    <w:p>
-      <w:pPr>
-        <w:rPr>
-          <w:lang w:val="en-GB"/>
-        </w:rPr>
-      </w:pPr>
-      <w:r>
-        <w:rPr>
-          <w:lang w:val="en-GB"/>
-        </w:rPr>
-        <w:t>az vmss create -g myResourceGroup -n myScaleSet --location westus2 --sku Standard_B2s --image UbuntuLTS --zones 1 2 3 --upgrade-policy Automatic --admin-username azureuser --admin-password P@$$wOrd --network-interface-name myNic --subnet mySubnet --autoscale-setting-name myAutoscaleSetting</w:t>
-      </w:r>
-    </w:p>
-    <w:p>
-      <w:pPr>
-        <w:rPr>
-          <w:lang w:val="en-GB"/>
-        </w:rPr>
-      </w:pPr>
-      <w:r>
-        <w:rPr>
-          <w:lang w:val="en-GB"/>
-        </w:rPr>
-        <w:lastRenderedPageBreak/>
-        <w:drawing>
-          <wp:inline distT="0" distB="0" distL="0" distR="0" wp14:anchorId="40C4224C" wp14:editId="462330C2">
-            <wp:extent cx="5943600" cy="2472055"/>
-            <wp:effectExtent l="0" t="0" r="0" b="4445"/>
-            <wp:docPr id="1376416979" name="Image 1" descr="Une image contenant texte, capture d’écran, Police&#10;&#10;Description générée automatiquement"/>
-            <wp:cNvGraphicFramePr>
-              <a:graphicFrameLocks xmlns:a="http://schemas.openxmlformats.org/drawingml/2006/main" noChangeAspect="1"/>
-            </wp:cNvGraphicFramePr>
-            <a:graphic xmlns:a="http://schemas.openxmlformats.org/drawingml/2006/main">
-              <a:graphicData uri="http://schemas.openxmlformats.org/drawingml/2006/picture">
-                <pic:pic xmlns:pic="http://schemas.openxmlformats.org/drawingml/2006/picture">
-                  <pic:nvPicPr>
-                    <pic:cNvPr id="1376416979" name="Image 1" descr="Une image contenant texte, capture d’écran, Police&#10;&#10;Description générée automatiquement"/>
-                    <pic:cNvPicPr/>
-                  </pic:nvPicPr>
-                  <pic:blipFill>
-                    <a:blip r:embed="rId8"/>
-                    <a:stretch>
-                      <a:fillRect/>
-                    </a:stretch>
-                  </pic:blipFill>
-                  <pic:spPr>
-                    <a:xfrm>
-                      <a:off x="0" y="0"/>
-                      <a:ext cx="5943600" cy="2472055"/>
-                    </a:xfrm>
-                    <a:prstGeom prst="rect">
-                      <a:avLst/>
-                    </a:prstGeom>
-                  </pic:spPr>
-                </pic:pic>
-              </a:graphicData>
-            </a:graphic>
-          </wp:inline>
-        </w:drawing>
-      </w:r>
     </w:p>
     <w:sectPr>
       <w:pgSz w:w="12240" w:h="15840"/>

</xml_diff>